<commit_message>
new templates for ContP4, ExpAct
</commit_message>
<xml_diff>
--- a/templates/Отчёт ЭПЭ с ипотекой.docx
+++ b/templates/Отчёт ЭПЭ с ипотекой.docx
@@ -256,7 +256,7 @@
           <w:szCs w:val="24"/>
           <w:shd w:val="clear" w:color="auto" w:fill="FFFFFF"/>
         </w:rPr>
-        <w:t xml:space="preserve">                                                                                                       </w:t>
+        <w:t xml:space="preserve">                                                                                         </w:t>
       </w:r>
       <w:r>
         <w:rPr>
@@ -348,14 +348,6 @@
       </w:r>
       <w:r>
         <w:rPr>
-          <w:rFonts w:ascii="Times New Roman" w:eastAsia="Times New Roman" w:hAnsi="Times New Roman" w:cs="Times New Roman"/>
-          <w:bCs/>
-          <w:lang w:eastAsia="ru-RU"/>
-        </w:rPr>
-        <w:t xml:space="preserve"> </w:t>
-      </w:r>
-      <w:r>
-        <w:rPr>
           <w:rFonts w:ascii="Times New Roman" w:hAnsi="Times New Roman" w:cs="Times New Roman"/>
         </w:rPr>
         <w:t xml:space="preserve">(далее – Заказчик) обратился в </w:t>
@@ -384,12 +376,6 @@
           <w:rFonts w:ascii="Times New Roman" w:hAnsi="Times New Roman" w:cs="Times New Roman"/>
         </w:rPr>
         <w:t xml:space="preserve"> с целью проведения процедуры банкротства гражданина.</w:t>
-      </w:r>
-      <w:r>
-        <w:rPr>
-          <w:rFonts w:ascii="Times New Roman" w:hAnsi="Times New Roman" w:cs="Times New Roman"/>
-        </w:rPr>
-        <w:t xml:space="preserve"> </w:t>
       </w:r>
     </w:p>
     <w:p>
@@ -447,8 +433,11 @@
     <w:p>
       <w:pPr>
         <w:pStyle w:val="af4"/>
+        <w:numPr>
+          <w:ilvl w:val="1"/>
+          <w:numId w:val="38"/>
+        </w:numPr>
         <w:spacing w:after="0" w:line="240" w:lineRule="auto"/>
-        <w:ind w:left="0"/>
         <w:rPr>
           <w:rFonts w:ascii="Times New Roman" w:hAnsi="Times New Roman" w:cs="Times New Roman"/>
           <w:b/>
@@ -461,7 +450,7 @@
           <w:b/>
           <w:bCs/>
         </w:rPr>
-        <w:t>1.1. Денежные обязательства</w:t>
+        <w:t>Денежные обязательства</w:t>
       </w:r>
       <w:r>
         <w:rPr>
@@ -488,20 +477,9 @@
         <w:t>)</w:t>
       </w:r>
     </w:p>
-    <w:p>
-      <w:pPr>
-        <w:pStyle w:val="af4"/>
-        <w:spacing w:after="0" w:line="240" w:lineRule="auto"/>
-        <w:ind w:left="0" w:firstLine="709"/>
-        <w:jc w:val="both"/>
-        <w:rPr>
-          <w:rFonts w:ascii="Times New Roman" w:hAnsi="Times New Roman" w:cs="Times New Roman"/>
-        </w:rPr>
-      </w:pPr>
-    </w:p>
     <w:tbl>
       <w:tblPr>
-        <w:tblW w:w="10208" w:type="dxa"/>
+        <w:tblW w:w="10036" w:type="dxa"/>
         <w:tblInd w:w="-5" w:type="dxa"/>
         <w:tblBorders>
           <w:top w:val="single" w:sz="4" w:space="0" w:color="000000"/>
@@ -518,8 +496,9 @@
         <w:gridCol w:w="710"/>
         <w:gridCol w:w="1813"/>
         <w:gridCol w:w="1843"/>
-        <w:gridCol w:w="2582"/>
-        <w:gridCol w:w="1984"/>
+        <w:gridCol w:w="1843"/>
+        <w:gridCol w:w="1275"/>
+        <w:gridCol w:w="1276"/>
         <w:gridCol w:w="1276"/>
       </w:tblGrid>
       <w:tr>
@@ -639,7 +618,7 @@
         </w:tc>
         <w:tc>
           <w:tcPr>
-            <w:tcW w:w="2582" w:type="dxa"/>
+            <w:tcW w:w="1843" w:type="dxa"/>
             <w:tcBorders>
               <w:left w:val="single" w:sz="4" w:space="0" w:color="auto"/>
             </w:tcBorders>
@@ -679,7 +658,7 @@
         </w:tc>
         <w:tc>
           <w:tcPr>
-            <w:tcW w:w="1984" w:type="dxa"/>
+            <w:tcW w:w="1275" w:type="dxa"/>
             <w:shd w:val="clear" w:color="auto" w:fill="auto"/>
             <w:vAlign w:val="center"/>
           </w:tcPr>
@@ -751,6 +730,52 @@
             </w:r>
           </w:p>
         </w:tc>
+        <w:tc>
+          <w:tcPr>
+            <w:tcW w:w="1276" w:type="dxa"/>
+            <w:vAlign w:val="center"/>
+          </w:tcPr>
+          <w:p>
+            <w:pPr>
+              <w:tabs>
+                <w:tab w:val="left" w:pos="708"/>
+                <w:tab w:val="left" w:pos="1416"/>
+                <w:tab w:val="left" w:pos="2124"/>
+                <w:tab w:val="left" w:pos="2832"/>
+                <w:tab w:val="left" w:pos="3540"/>
+                <w:tab w:val="left" w:pos="7575"/>
+              </w:tabs>
+              <w:spacing w:after="0" w:line="240" w:lineRule="auto"/>
+              <w:rPr>
+                <w:rFonts w:ascii="Times New Roman" w:hAnsi="Times New Roman"/>
+                <w:b/>
+                <w:i/>
+                <w:sz w:val="20"/>
+                <w:szCs w:val="20"/>
+              </w:rPr>
+            </w:pPr>
+            <w:r>
+              <w:rPr>
+                <w:rFonts w:ascii="Times New Roman" w:hAnsi="Times New Roman"/>
+                <w:b/>
+                <w:i/>
+                <w:sz w:val="20"/>
+                <w:szCs w:val="20"/>
+              </w:rPr>
+              <w:t>Внесено</w:t>
+            </w:r>
+            <w:r>
+              <w:rPr>
+                <w:rFonts w:ascii="Times New Roman" w:hAnsi="Times New Roman"/>
+                <w:b/>
+                <w:i/>
+                <w:sz w:val="20"/>
+                <w:szCs w:val="20"/>
+              </w:rPr>
+              <w:t xml:space="preserve"> платежей</w:t>
+            </w:r>
+          </w:p>
+        </w:tc>
       </w:tr>
       <w:tr>
         <w:tc>
@@ -827,7 +852,15 @@
               </w:rPr>
               <w:t xml:space="preserve">{CREDNUM} </w:t>
             </w:r>
-            <w:proofErr w:type="spellStart"/>
+            <w:r>
+              <w:rPr>
+                <w:rFonts w:ascii="Times New Roman" w:hAnsi="Times New Roman" w:cs="Times New Roman"/>
+                <w:sz w:val="20"/>
+                <w:szCs w:val="20"/>
+                <w:lang w:val="en-US"/>
+              </w:rPr>
+              <w:t xml:space="preserve"> </w:t>
+            </w:r>
             <w:r>
               <w:rPr>
                 <w:rFonts w:ascii="Times New Roman" w:hAnsi="Times New Roman" w:cs="Times New Roman"/>
@@ -837,7 +870,6 @@
               </w:rPr>
               <w:t>от</w:t>
             </w:r>
-            <w:proofErr w:type="spellEnd"/>
             <w:r>
               <w:rPr>
                 <w:rFonts w:ascii="Times New Roman" w:hAnsi="Times New Roman" w:cs="Times New Roman"/>
@@ -845,7 +877,24 @@
                 <w:szCs w:val="20"/>
                 <w:lang w:val="en-US"/>
               </w:rPr>
-              <w:t xml:space="preserve"> ${CREDDATE}</w:t>
+              <w:t xml:space="preserve"> </w:t>
+            </w:r>
+            <w:r>
+              <w:rPr>
+                <w:rFonts w:ascii="Times New Roman" w:hAnsi="Times New Roman" w:cs="Times New Roman"/>
+                <w:sz w:val="20"/>
+                <w:szCs w:val="20"/>
+              </w:rPr>
+              <w:t xml:space="preserve"> </w:t>
+            </w:r>
+            <w:r>
+              <w:rPr>
+                <w:rFonts w:ascii="Times New Roman" w:hAnsi="Times New Roman" w:cs="Times New Roman"/>
+                <w:sz w:val="20"/>
+                <w:szCs w:val="20"/>
+                <w:lang w:val="en-US"/>
+              </w:rPr>
+              <w:t>${CREDDATE}</w:t>
             </w:r>
           </w:p>
         </w:tc>
@@ -880,7 +929,7 @@
         </w:tc>
         <w:tc>
           <w:tcPr>
-            <w:tcW w:w="2582" w:type="dxa"/>
+            <w:tcW w:w="1843" w:type="dxa"/>
             <w:tcBorders>
               <w:left w:val="single" w:sz="4" w:space="0" w:color="auto"/>
             </w:tcBorders>
@@ -927,7 +976,7 @@
         </w:tc>
         <w:tc>
           <w:tcPr>
-            <w:tcW w:w="1984" w:type="dxa"/>
+            <w:tcW w:w="1275" w:type="dxa"/>
             <w:shd w:val="clear" w:color="auto" w:fill="auto"/>
           </w:tcPr>
           <w:p>
@@ -982,6 +1031,49 @@
                 <w:lang w:val="en-US"/>
               </w:rPr>
               <w:t>${DELAY}</w:t>
+            </w:r>
+          </w:p>
+        </w:tc>
+        <w:tc>
+          <w:tcPr>
+            <w:tcW w:w="1276" w:type="dxa"/>
+          </w:tcPr>
+          <w:p>
+            <w:pPr>
+              <w:spacing w:after="0" w:line="240" w:lineRule="auto"/>
+              <w:jc w:val="center"/>
+              <w:rPr>
+                <w:rFonts w:ascii="Times New Roman" w:hAnsi="Times New Roman" w:cs="Times New Roman"/>
+                <w:sz w:val="20"/>
+                <w:szCs w:val="20"/>
+                <w:lang w:val="en-US"/>
+              </w:rPr>
+            </w:pPr>
+            <w:r>
+              <w:rPr>
+                <w:rFonts w:ascii="Times New Roman" w:hAnsi="Times New Roman" w:cs="Times New Roman"/>
+                <w:sz w:val="20"/>
+                <w:szCs w:val="20"/>
+                <w:lang w:val="en-US"/>
+              </w:rPr>
+              <w:t>${</w:t>
+            </w:r>
+            <w:r>
+              <w:rPr>
+                <w:rFonts w:ascii="Times New Roman" w:hAnsi="Times New Roman" w:cs="Times New Roman"/>
+                <w:sz w:val="20"/>
+                <w:szCs w:val="20"/>
+              </w:rPr>
+              <w:t>PAYNUM</w:t>
+            </w:r>
+            <w:r>
+              <w:rPr>
+                <w:rFonts w:ascii="Times New Roman" w:hAnsi="Times New Roman" w:cs="Times New Roman"/>
+                <w:sz w:val="20"/>
+                <w:szCs w:val="20"/>
+                <w:lang w:val="en-US"/>
+              </w:rPr>
+              <w:t>}</w:t>
             </w:r>
           </w:p>
         </w:tc>
@@ -1075,25 +1167,14 @@
                 <w:bCs/>
                 <w:sz w:val="20"/>
                 <w:szCs w:val="20"/>
-                <w:lang w:val="en-US"/>
-              </w:rPr>
-              <w:t>${TOTALDEBTSUM}</w:t>
-            </w:r>
-            <w:r>
-              <w:rPr>
-                <w:rFonts w:ascii="Times New Roman" w:hAnsi="Times New Roman" w:cs="Times New Roman"/>
-                <w:b/>
-                <w:bCs/>
-                <w:sz w:val="20"/>
-                <w:szCs w:val="20"/>
-              </w:rPr>
-              <w:t xml:space="preserve"> руб.</w:t>
+              </w:rPr>
+              <w:t>-</w:t>
             </w:r>
           </w:p>
         </w:tc>
         <w:tc>
           <w:tcPr>
-            <w:tcW w:w="2582" w:type="dxa"/>
+            <w:tcW w:w="1843" w:type="dxa"/>
             <w:tcBorders>
               <w:top w:val="single" w:sz="4" w:space="0" w:color="auto"/>
               <w:left w:val="single" w:sz="4" w:space="0" w:color="auto"/>
@@ -1118,16 +1199,18 @@
               <w:rPr>
                 <w:rFonts w:ascii="Times New Roman" w:hAnsi="Times New Roman" w:cs="Times New Roman"/>
                 <w:b/>
+                <w:bCs/>
                 <w:sz w:val="20"/>
                 <w:szCs w:val="20"/>
                 <w:lang w:val="en-US"/>
               </w:rPr>
-              <w:t>${TOTALPAYSUM}</w:t>
+              <w:t>${TOTALDEBTSUM}</w:t>
             </w:r>
             <w:r>
               <w:rPr>
                 <w:rFonts w:ascii="Times New Roman" w:hAnsi="Times New Roman" w:cs="Times New Roman"/>
                 <w:b/>
+                <w:bCs/>
                 <w:sz w:val="20"/>
                 <w:szCs w:val="20"/>
               </w:rPr>
@@ -1137,7 +1220,7 @@
         </w:tc>
         <w:tc>
           <w:tcPr>
-            <w:tcW w:w="1984" w:type="dxa"/>
+            <w:tcW w:w="1275" w:type="dxa"/>
             <w:tcBorders>
               <w:left w:val="single" w:sz="4" w:space="0" w:color="auto"/>
             </w:tcBorders>
@@ -1149,6 +1232,8 @@
               <w:jc w:val="center"/>
               <w:rPr>
                 <w:rFonts w:ascii="Times New Roman" w:hAnsi="Times New Roman" w:cs="Times New Roman"/>
+                <w:b/>
+                <w:bCs/>
                 <w:sz w:val="20"/>
                 <w:szCs w:val="20"/>
               </w:rPr>
@@ -1156,10 +1241,21 @@
             <w:r>
               <w:rPr>
                 <w:rFonts w:ascii="Times New Roman" w:hAnsi="Times New Roman" w:cs="Times New Roman"/>
-                <w:sz w:val="20"/>
-                <w:szCs w:val="20"/>
-              </w:rPr>
-              <w:t>-</w:t>
+                <w:b/>
+                <w:sz w:val="20"/>
+                <w:szCs w:val="20"/>
+                <w:lang w:val="en-US"/>
+              </w:rPr>
+              <w:t>${TOTALPAYSUM}</w:t>
+            </w:r>
+            <w:r>
+              <w:rPr>
+                <w:rFonts w:ascii="Times New Roman" w:hAnsi="Times New Roman" w:cs="Times New Roman"/>
+                <w:b/>
+                <w:sz w:val="20"/>
+                <w:szCs w:val="20"/>
+              </w:rPr>
+              <w:t xml:space="preserve"> руб.</w:t>
             </w:r>
           </w:p>
         </w:tc>
@@ -1184,8 +1280,24 @@
                 <w:sz w:val="20"/>
                 <w:szCs w:val="20"/>
               </w:rPr>
-              <w:t>ИТОГО</w:t>
+              <w:t>-</w:t>
             </w:r>
+          </w:p>
+        </w:tc>
+        <w:tc>
+          <w:tcPr>
+            <w:tcW w:w="1276" w:type="dxa"/>
+          </w:tcPr>
+          <w:p>
+            <w:pPr>
+              <w:spacing w:after="0" w:line="240" w:lineRule="auto"/>
+              <w:jc w:val="center"/>
+              <w:rPr>
+                <w:rFonts w:ascii="Times New Roman" w:hAnsi="Times New Roman" w:cs="Times New Roman"/>
+                <w:sz w:val="20"/>
+                <w:szCs w:val="20"/>
+              </w:rPr>
+            </w:pPr>
           </w:p>
         </w:tc>
       </w:tr>
@@ -1400,7 +1512,25 @@
                 <w:szCs w:val="20"/>
                 <w:lang w:val="en-US"/>
               </w:rPr>
-              <w:t>{INCNAME}</w:t>
+              <w:t>{INC</w:t>
+            </w:r>
+            <w:r>
+              <w:rPr>
+                <w:rFonts w:ascii="Times New Roman" w:hAnsi="Times New Roman"/>
+                <w:sz w:val="20"/>
+                <w:szCs w:val="20"/>
+                <w:lang w:val="en-US"/>
+              </w:rPr>
+              <w:t>SUM</w:t>
+            </w:r>
+            <w:r>
+              <w:rPr>
+                <w:rFonts w:ascii="Times New Roman" w:hAnsi="Times New Roman"/>
+                <w:sz w:val="20"/>
+                <w:szCs w:val="20"/>
+                <w:lang w:val="en-US"/>
+              </w:rPr>
+              <w:t>}</w:t>
             </w:r>
           </w:p>
         </w:tc>
@@ -1537,8 +1667,9 @@
                 <w:rFonts w:ascii="Times New Roman" w:hAnsi="Times New Roman"/>
                 <w:sz w:val="20"/>
                 <w:szCs w:val="20"/>
-              </w:rPr>
-              <w:t>Алиментные обязательства</w:t>
+                <w:lang w:val="en-US"/>
+              </w:rPr>
+              <w:t>${ALIMENTSUM}</w:t>
             </w:r>
           </w:p>
         </w:tc>
@@ -1604,8 +1735,9 @@
                 <w:rFonts w:ascii="Times New Roman" w:hAnsi="Times New Roman"/>
                 <w:sz w:val="20"/>
                 <w:szCs w:val="20"/>
-              </w:rPr>
-              <w:t>Аренда жилья</w:t>
+                <w:lang w:val="en-US"/>
+              </w:rPr>
+              <w:t>-</w:t>
             </w:r>
           </w:p>
         </w:tc>
@@ -2037,21 +2169,7 @@
           <w:rFonts w:ascii="Times New Roman" w:eastAsia="Times New Roman" w:hAnsi="Times New Roman" w:cs="Times New Roman"/>
           <w:iCs/>
         </w:rPr>
-        <w:t xml:space="preserve"> заложенного по договору об</w:t>
-      </w:r>
-      <w:r>
-        <w:rPr>
-          <w:rFonts w:ascii="Times New Roman" w:eastAsia="Times New Roman" w:hAnsi="Times New Roman" w:cs="Times New Roman"/>
-          <w:iCs/>
-        </w:rPr>
-        <w:t xml:space="preserve"> </w:t>
-      </w:r>
-      <w:r>
-        <w:rPr>
-          <w:rFonts w:ascii="Times New Roman" w:eastAsia="Times New Roman" w:hAnsi="Times New Roman" w:cs="Times New Roman"/>
-          <w:iCs/>
-        </w:rPr>
-        <w:t>ипотеке</w:t>
+        <w:t xml:space="preserve"> заложенного по договору обипотеке</w:t>
       </w:r>
       <w:r>
         <w:rPr>
@@ -2065,21 +2183,7 @@
           <w:rFonts w:ascii="Times New Roman" w:eastAsia="Times New Roman" w:hAnsi="Times New Roman" w:cs="Times New Roman"/>
           <w:iCs/>
         </w:rPr>
-        <w:t xml:space="preserve"> в настоящее время определяется в соответствии с Определением Верховного суда Российской Федерации № 305-ЭС22-9597 от 27.04.2023</w:t>
-      </w:r>
-      <w:r>
-        <w:rPr>
-          <w:rFonts w:ascii="Times New Roman" w:eastAsia="Times New Roman" w:hAnsi="Times New Roman" w:cs="Times New Roman"/>
-          <w:iCs/>
-        </w:rPr>
-        <w:t xml:space="preserve"> </w:t>
-      </w:r>
-      <w:r>
-        <w:rPr>
-          <w:rFonts w:ascii="Times New Roman" w:eastAsia="Times New Roman" w:hAnsi="Times New Roman" w:cs="Times New Roman"/>
-          <w:iCs/>
-        </w:rPr>
-        <w:t>г.</w:t>
+        <w:t xml:space="preserve"> в настоящее время определяется в соответствии с Определением Верховного суда Российской Федерации № 305-ЭС22-9597 от 27.04.2023г.</w:t>
       </w:r>
       <w:r>
         <w:rPr>
@@ -2171,21 +2275,7 @@
           <w:rFonts w:ascii="Times New Roman" w:eastAsia="Times New Roman" w:hAnsi="Times New Roman" w:cs="Times New Roman"/>
           <w:iCs/>
         </w:rPr>
-        <w:t>Проанализировав правоприменительную практику, мы сформулировали</w:t>
-      </w:r>
-      <w:r>
-        <w:rPr>
-          <w:rFonts w:ascii="Times New Roman" w:eastAsia="Times New Roman" w:hAnsi="Times New Roman" w:cs="Times New Roman"/>
-          <w:iCs/>
-        </w:rPr>
-        <w:t xml:space="preserve"> </w:t>
-      </w:r>
-      <w:r>
-        <w:rPr>
-          <w:rFonts w:ascii="Times New Roman" w:eastAsia="Times New Roman" w:hAnsi="Times New Roman" w:cs="Times New Roman"/>
-          <w:iCs/>
-        </w:rPr>
-        <w:t xml:space="preserve">условия необходимые для </w:t>
+        <w:t xml:space="preserve">Проанализировав правоприменительную практику, мы сформулировалиусловия необходимые для </w:t>
       </w:r>
       <w:r>
         <w:rPr>
@@ -2277,6 +2367,7 @@
           <w:rFonts w:ascii="Times New Roman" w:eastAsia="Times New Roman" w:hAnsi="Times New Roman" w:cs="Times New Roman"/>
           <w:iCs/>
         </w:rPr>
+        <w:lastRenderedPageBreak/>
         <w:t xml:space="preserve">- </w:t>
       </w:r>
       <w:r>
@@ -2323,7 +2414,6 @@
           <w:rFonts w:ascii="Times New Roman" w:eastAsia="Times New Roman" w:hAnsi="Times New Roman" w:cs="Times New Roman"/>
           <w:iCs/>
         </w:rPr>
-        <w:lastRenderedPageBreak/>
         <w:t>- залоговое имущество должно быть единственным жильем для должника и членов его семьи</w:t>
       </w:r>
     </w:p>
@@ -2385,13 +2475,6 @@
           <w:rFonts w:ascii="Times New Roman" w:eastAsia="Times New Roman" w:hAnsi="Times New Roman" w:cs="Times New Roman"/>
           <w:iCs/>
         </w:rPr>
-        <w:t xml:space="preserve"> </w:t>
-      </w:r>
-      <w:r>
-        <w:rPr>
-          <w:rFonts w:ascii="Times New Roman" w:eastAsia="Times New Roman" w:hAnsi="Times New Roman" w:cs="Times New Roman"/>
-          <w:iCs/>
-        </w:rPr>
         <w:t>И что очень важно с</w:t>
       </w:r>
       <w:r>
@@ -2407,14 +2490,6 @@
           <w:iCs/>
         </w:rPr>
         <w:t>!</w:t>
-      </w:r>
-      <w:r>
-        <w:rPr>
-          <w:rFonts w:ascii="Times New Roman" w:hAnsi="Times New Roman"/>
-          <w:sz w:val="20"/>
-          <w:szCs w:val="20"/>
-        </w:rPr>
-        <w:t xml:space="preserve"> </w:t>
       </w:r>
     </w:p>
     <w:p>
@@ -3472,6 +3547,7 @@
           <w:rFonts w:ascii="Times New Roman" w:hAnsi="Times New Roman" w:cs="Times New Roman"/>
           <w:shd w:val="clear" w:color="auto" w:fill="FFFFFF"/>
         </w:rPr>
+        <w:lastRenderedPageBreak/>
         <w:t>Также согласно п.4 ст.213.32 Закона о банкротстве оспариванию в рамках дела о банкротстве гражданина подлежат также сделки, совершенные супругом должника-гражданина в отношении имущества супругов, по основаниям, предусмотренным семейным </w:t>
       </w:r>
       <w:hyperlink r:id="rId12" w:anchor="dst100162" w:history="1">
@@ -3619,7 +3695,6 @@
                 <w:sz w:val="20"/>
                 <w:szCs w:val="20"/>
               </w:rPr>
-              <w:lastRenderedPageBreak/>
               <w:t>$</w:t>
             </w:r>
             <w:r>
@@ -4044,15 +4119,6 @@
                 <w:szCs w:val="20"/>
               </w:rPr>
               <w:t>административной</w:t>
-            </w:r>
-            <w:r>
-              <w:rPr>
-                <w:rFonts w:ascii="Times New Roman" w:hAnsi="Times New Roman" w:cs="Times New Roman"/>
-                <w:sz w:val="20"/>
-                <w:szCs w:val="20"/>
-                <w:lang w:val="en-US"/>
-              </w:rPr>
-              <w:t xml:space="preserve"> </w:t>
             </w:r>
             <w:r>
               <w:rPr>
@@ -5543,7 +5609,6 @@
                 <w:sz w:val="20"/>
                 <w:szCs w:val="20"/>
               </w:rPr>
-              <w:lastRenderedPageBreak/>
               <w:t>$</w:t>
             </w:r>
             <w:r>
@@ -5724,19 +5789,7 @@
         <w:rPr>
           <w:rFonts w:ascii="Times New Roman" w:eastAsia="Times New Roman" w:hAnsi="Times New Roman" w:cs="Times New Roman"/>
         </w:rPr>
-        <w:t>,</w:t>
-      </w:r>
-      <w:r>
-        <w:rPr>
-          <w:rFonts w:ascii="Times New Roman" w:eastAsia="Times New Roman" w:hAnsi="Times New Roman" w:cs="Times New Roman"/>
-        </w:rPr>
-        <w:t xml:space="preserve"> </w:t>
-      </w:r>
-      <w:r>
-        <w:rPr>
-          <w:rFonts w:ascii="Times New Roman" w:eastAsia="Times New Roman" w:hAnsi="Times New Roman" w:cs="Times New Roman"/>
-        </w:rPr>
-        <w:t>руководствуясь статьей 10 Гражданского кодекса Российской Федерации</w:t>
+        <w:t>,руководствуясь статьей 10 Гражданского кодекса Российской Федерации</w:t>
       </w:r>
       <w:r>
         <w:rPr>
@@ -6214,7 +6267,7 @@
         <w:widowControl w:val="0"/>
         <w:numPr>
           <w:ilvl w:val="1"/>
-          <w:numId w:val="32"/>
+          <w:numId w:val="16"/>
         </w:numPr>
         <w:pBdr>
           <w:top w:val="none" w:sz="4" w:space="2" w:color="000000"/>
@@ -6672,12 +6725,13 @@
         <w:widowControl w:val="0"/>
         <w:numPr>
           <w:ilvl w:val="1"/>
-          <w:numId w:val="32"/>
+          <w:numId w:val="39"/>
         </w:numPr>
         <w:pBdr>
           <w:top w:val="none" w:sz="4" w:space="2" w:color="000000"/>
         </w:pBdr>
         <w:spacing w:after="0" w:line="240" w:lineRule="auto"/>
+        <w:ind w:left="426" w:hanging="426"/>
         <w:rPr>
           <w:rFonts w:ascii="Times New Roman" w:eastAsia="Times New Roman" w:hAnsi="Times New Roman" w:cs="Times New Roman"/>
           <w:b/>
@@ -6798,15 +6852,6 @@
           <w:lang w:eastAsia="ru-RU"/>
         </w:rPr>
         <w:t>ЗАКЛЮЧЕНИЕ</w:t>
-      </w:r>
-      <w:r>
-        <w:rPr>
-          <w:rFonts w:ascii="Times New Roman" w:eastAsia="Times New Roman" w:hAnsi="Times New Roman" w:cs="Times New Roman"/>
-          <w:b/>
-          <w:bCs/>
-          <w:lang w:eastAsia="ru-RU"/>
-        </w:rPr>
-        <w:t xml:space="preserve"> </w:t>
       </w:r>
     </w:p>
     <w:p>
@@ -6830,9 +6875,9 @@
         <w:tblLook w:val="04A0" w:firstRow="1" w:lastRow="0" w:firstColumn="1" w:lastColumn="0" w:noHBand="0" w:noVBand="1"/>
       </w:tblPr>
       <w:tblGrid>
-        <w:gridCol w:w="3182"/>
-        <w:gridCol w:w="2922"/>
-        <w:gridCol w:w="3294"/>
+        <w:gridCol w:w="3280"/>
+        <w:gridCol w:w="2977"/>
+        <w:gridCol w:w="3367"/>
       </w:tblGrid>
       <w:tr>
         <w:tc>
@@ -6872,6 +6917,7 @@
                 <w:szCs w:val="20"/>
                 <w:lang w:eastAsia="ru-RU"/>
               </w:rPr>
+              <w:lastRenderedPageBreak/>
               <w:t xml:space="preserve">Выявленный риск </w:t>
             </w:r>
           </w:p>
@@ -7135,7 +7181,6 @@
           <w:color w:val="000000"/>
           <w:shd w:val="clear" w:color="auto" w:fill="FFFFFF"/>
         </w:rPr>
-        <w:lastRenderedPageBreak/>
         <w:t xml:space="preserve">Предложения по дальнейшим действиям: </w:t>
       </w:r>
     </w:p>
@@ -7924,6 +7969,119 @@
 <file path=word/numbering.xml><?xml version="1.0" encoding="utf-8"?>
 <w:numbering xmlns:wpc="http://schemas.microsoft.com/office/word/2010/wordprocessingCanvas" xmlns:cx="http://schemas.microsoft.com/office/drawing/2014/chartex" xmlns:cx1="http://schemas.microsoft.com/office/drawing/2015/9/8/chartex" xmlns:cx2="http://schemas.microsoft.com/office/drawing/2015/10/21/chartex" xmlns:cx3="http://schemas.microsoft.com/office/drawing/2016/5/9/chartex" xmlns:cx4="http://schemas.microsoft.com/office/drawing/2016/5/10/chartex" xmlns:cx5="http://schemas.microsoft.com/office/drawing/2016/5/11/chartex" xmlns:cx6="http://schemas.microsoft.com/office/drawing/2016/5/12/chartex" xmlns:cx7="http://schemas.microsoft.com/office/drawing/2016/5/13/chartex" xmlns:cx8="http://schemas.microsoft.com/office/drawing/2016/5/14/chartex" xmlns:mc="http://schemas.openxmlformats.org/markup-compatibility/2006" xmlns:aink="http://schemas.microsoft.com/office/drawing/2016/ink" xmlns:am3d="http://schemas.microsoft.com/office/drawing/2017/model3d" xmlns:o="urn:schemas-microsoft-com:office:office" xmlns:oel="http://schemas.microsoft.com/office/2019/extlst" xmlns:r="http://schemas.openxmlformats.org/officeDocument/2006/relationships" xmlns:m="http://schemas.openxmlformats.org/officeDocument/2006/math" xmlns:v="urn:schemas-microsoft-com:vml" xmlns:wp14="http://schemas.microsoft.com/office/word/2010/wordprocessingDrawing" xmlns:wp="http://schemas.openxmlformats.org/drawingml/2006/wordprocessingDrawing" xmlns:w10="urn:schemas-microsoft-com:office:word" xmlns:w="http://schemas.openxmlformats.org/wordprocessingml/2006/main" xmlns:w14="http://schemas.microsoft.com/office/word/2010/wordml" xmlns:w15="http://schemas.microsoft.com/office/word/2012/wordml" xmlns:w16cex="http://schemas.microsoft.com/office/word/2018/wordml/cex" xmlns:w16cid="http://schemas.microsoft.com/office/word/2016/wordml/cid" xmlns:w16="http://schemas.microsoft.com/office/word/2018/wordml" xmlns:w16sdtdh="http://schemas.microsoft.com/office/word/2020/wordml/sdtdatahash" xmlns:w16se="http://schemas.microsoft.com/office/word/2015/wordml/symex" xmlns:wpg="http://schemas.microsoft.com/office/word/2010/wordprocessingGroup" xmlns:wpi="http://schemas.microsoft.com/office/word/2010/wordprocessingInk" xmlns:wne="http://schemas.microsoft.com/office/word/2006/wordml" xmlns:wps="http://schemas.microsoft.com/office/word/2010/wordprocessingShape" mc:Ignorable="w14 w15 w16se w16cid w16 w16cex w16sdtdh wp14">
   <w:abstractNum w:abstractNumId="0" w15:restartNumberingAfterBreak="0">
+    <w:nsid w:val="02A241C3"/>
+    <w:multiLevelType w:val="multilevel"/>
+    <w:tmpl w:val="3D0A3BD0"/>
+    <w:lvl w:ilvl="0">
+      <w:start w:val="2"/>
+      <w:numFmt w:val="decimal"/>
+      <w:lvlText w:val="%1."/>
+      <w:lvlJc w:val="left"/>
+      <w:pPr>
+        <w:ind w:left="360" w:hanging="360"/>
+      </w:pPr>
+      <w:rPr>
+        <w:rFonts w:hint="default"/>
+      </w:rPr>
+    </w:lvl>
+    <w:lvl w:ilvl="1">
+      <w:start w:val="5"/>
+      <w:numFmt w:val="decimal"/>
+      <w:lvlText w:val="%1.%2."/>
+      <w:lvlJc w:val="left"/>
+      <w:pPr>
+        <w:ind w:left="720" w:hanging="360"/>
+      </w:pPr>
+      <w:rPr>
+        <w:rFonts w:hint="default"/>
+      </w:rPr>
+    </w:lvl>
+    <w:lvl w:ilvl="2">
+      <w:start w:val="1"/>
+      <w:numFmt w:val="decimal"/>
+      <w:lvlText w:val="%1.%2.%3."/>
+      <w:lvlJc w:val="left"/>
+      <w:pPr>
+        <w:ind w:left="1440" w:hanging="720"/>
+      </w:pPr>
+      <w:rPr>
+        <w:rFonts w:hint="default"/>
+      </w:rPr>
+    </w:lvl>
+    <w:lvl w:ilvl="3">
+      <w:start w:val="1"/>
+      <w:numFmt w:val="decimal"/>
+      <w:lvlText w:val="%1.%2.%3.%4."/>
+      <w:lvlJc w:val="left"/>
+      <w:pPr>
+        <w:ind w:left="1800" w:hanging="720"/>
+      </w:pPr>
+      <w:rPr>
+        <w:rFonts w:hint="default"/>
+      </w:rPr>
+    </w:lvl>
+    <w:lvl w:ilvl="4">
+      <w:start w:val="1"/>
+      <w:numFmt w:val="decimal"/>
+      <w:lvlText w:val="%1.%2.%3.%4.%5."/>
+      <w:lvlJc w:val="left"/>
+      <w:pPr>
+        <w:ind w:left="2520" w:hanging="1080"/>
+      </w:pPr>
+      <w:rPr>
+        <w:rFonts w:hint="default"/>
+      </w:rPr>
+    </w:lvl>
+    <w:lvl w:ilvl="5">
+      <w:start w:val="1"/>
+      <w:numFmt w:val="decimal"/>
+      <w:lvlText w:val="%1.%2.%3.%4.%5.%6."/>
+      <w:lvlJc w:val="left"/>
+      <w:pPr>
+        <w:ind w:left="2880" w:hanging="1080"/>
+      </w:pPr>
+      <w:rPr>
+        <w:rFonts w:hint="default"/>
+      </w:rPr>
+    </w:lvl>
+    <w:lvl w:ilvl="6">
+      <w:start w:val="1"/>
+      <w:numFmt w:val="decimal"/>
+      <w:lvlText w:val="%1.%2.%3.%4.%5.%6.%7."/>
+      <w:lvlJc w:val="left"/>
+      <w:pPr>
+        <w:ind w:left="3600" w:hanging="1440"/>
+      </w:pPr>
+      <w:rPr>
+        <w:rFonts w:hint="default"/>
+      </w:rPr>
+    </w:lvl>
+    <w:lvl w:ilvl="7">
+      <w:start w:val="1"/>
+      <w:numFmt w:val="decimal"/>
+      <w:lvlText w:val="%1.%2.%3.%4.%5.%6.%7.%8."/>
+      <w:lvlJc w:val="left"/>
+      <w:pPr>
+        <w:ind w:left="3960" w:hanging="1440"/>
+      </w:pPr>
+      <w:rPr>
+        <w:rFonts w:hint="default"/>
+      </w:rPr>
+    </w:lvl>
+    <w:lvl w:ilvl="8">
+      <w:start w:val="1"/>
+      <w:numFmt w:val="decimal"/>
+      <w:lvlText w:val="%1.%2.%3.%4.%5.%6.%7.%8.%9."/>
+      <w:lvlJc w:val="left"/>
+      <w:pPr>
+        <w:ind w:left="4680" w:hanging="1800"/>
+      </w:pPr>
+      <w:rPr>
+        <w:rFonts w:hint="default"/>
+      </w:rPr>
+    </w:lvl>
+  </w:abstractNum>
+  <w:abstractNum w:abstractNumId="1" w15:restartNumberingAfterBreak="0">
     <w:nsid w:val="054136BB"/>
     <w:multiLevelType w:val="hybridMultilevel"/>
     <w:tmpl w:val="B622E10E"/>
@@ -8036,7 +8194,7 @@
       </w:pPr>
     </w:lvl>
   </w:abstractNum>
-  <w:abstractNum w:abstractNumId="1" w15:restartNumberingAfterBreak="0">
+  <w:abstractNum w:abstractNumId="2" w15:restartNumberingAfterBreak="0">
     <w:nsid w:val="0F8754C2"/>
     <w:multiLevelType w:val="hybridMultilevel"/>
     <w:tmpl w:val="5A56F108"/>
@@ -8125,7 +8283,7 @@
       </w:pPr>
     </w:lvl>
   </w:abstractNum>
-  <w:abstractNum w:abstractNumId="2" w15:restartNumberingAfterBreak="0">
+  <w:abstractNum w:abstractNumId="3" w15:restartNumberingAfterBreak="0">
     <w:nsid w:val="11621ECF"/>
     <w:multiLevelType w:val="hybridMultilevel"/>
     <w:tmpl w:val="5DBC8DD8"/>
@@ -8238,7 +8396,7 @@
       </w:rPr>
     </w:lvl>
   </w:abstractNum>
-  <w:abstractNum w:abstractNumId="3" w15:restartNumberingAfterBreak="0">
+  <w:abstractNum w:abstractNumId="4" w15:restartNumberingAfterBreak="0">
     <w:nsid w:val="12F74C49"/>
     <w:multiLevelType w:val="hybridMultilevel"/>
     <w:tmpl w:val="7F7087D0"/>
@@ -8351,7 +8509,7 @@
       </w:rPr>
     </w:lvl>
   </w:abstractNum>
-  <w:abstractNum w:abstractNumId="4" w15:restartNumberingAfterBreak="0">
+  <w:abstractNum w:abstractNumId="5" w15:restartNumberingAfterBreak="0">
     <w:nsid w:val="14D020D8"/>
     <w:multiLevelType w:val="hybridMultilevel"/>
     <w:tmpl w:val="82EABE9A"/>
@@ -8464,7 +8622,7 @@
       </w:rPr>
     </w:lvl>
   </w:abstractNum>
-  <w:abstractNum w:abstractNumId="5" w15:restartNumberingAfterBreak="0">
+  <w:abstractNum w:abstractNumId="6" w15:restartNumberingAfterBreak="0">
     <w:nsid w:val="152F524F"/>
     <w:multiLevelType w:val="hybridMultilevel"/>
     <w:tmpl w:val="E5D6073E"/>
@@ -8577,7 +8735,7 @@
       </w:pPr>
     </w:lvl>
   </w:abstractNum>
-  <w:abstractNum w:abstractNumId="6" w15:restartNumberingAfterBreak="0">
+  <w:abstractNum w:abstractNumId="7" w15:restartNumberingAfterBreak="0">
     <w:nsid w:val="175F52C7"/>
     <w:multiLevelType w:val="hybridMultilevel"/>
     <w:tmpl w:val="F6F0F82A"/>
@@ -8666,7 +8824,7 @@
       </w:pPr>
     </w:lvl>
   </w:abstractNum>
-  <w:abstractNum w:abstractNumId="7" w15:restartNumberingAfterBreak="0">
+  <w:abstractNum w:abstractNumId="8" w15:restartNumberingAfterBreak="0">
     <w:nsid w:val="21B60B87"/>
     <w:multiLevelType w:val="hybridMultilevel"/>
     <w:tmpl w:val="DA16294A"/>
@@ -8755,7 +8913,7 @@
       </w:pPr>
     </w:lvl>
   </w:abstractNum>
-  <w:abstractNum w:abstractNumId="8" w15:restartNumberingAfterBreak="0">
+  <w:abstractNum w:abstractNumId="9" w15:restartNumberingAfterBreak="0">
     <w:nsid w:val="21F90DAD"/>
     <w:multiLevelType w:val="hybridMultilevel"/>
     <w:tmpl w:val="957E81B2"/>
@@ -8868,7 +9026,7 @@
       </w:rPr>
     </w:lvl>
   </w:abstractNum>
-  <w:abstractNum w:abstractNumId="9" w15:restartNumberingAfterBreak="0">
+  <w:abstractNum w:abstractNumId="10" w15:restartNumberingAfterBreak="0">
     <w:nsid w:val="23081D48"/>
     <w:multiLevelType w:val="hybridMultilevel"/>
     <w:tmpl w:val="FF0ABD4E"/>
@@ -8981,7 +9139,120 @@
       </w:pPr>
     </w:lvl>
   </w:abstractNum>
-  <w:abstractNum w:abstractNumId="10" w15:restartNumberingAfterBreak="0">
+  <w:abstractNum w:abstractNumId="11" w15:restartNumberingAfterBreak="0">
+    <w:nsid w:val="248F4A87"/>
+    <w:multiLevelType w:val="multilevel"/>
+    <w:tmpl w:val="B824F146"/>
+    <w:lvl w:ilvl="0">
+      <w:start w:val="1"/>
+      <w:numFmt w:val="decimal"/>
+      <w:lvlText w:val="%1."/>
+      <w:lvlJc w:val="left"/>
+      <w:pPr>
+        <w:ind w:left="405" w:hanging="405"/>
+      </w:pPr>
+      <w:rPr>
+        <w:rFonts w:hint="default"/>
+      </w:rPr>
+    </w:lvl>
+    <w:lvl w:ilvl="1">
+      <w:start w:val="1"/>
+      <w:numFmt w:val="decimal"/>
+      <w:lvlText w:val="%1.%2."/>
+      <w:lvlJc w:val="left"/>
+      <w:pPr>
+        <w:ind w:left="405" w:hanging="405"/>
+      </w:pPr>
+      <w:rPr>
+        <w:rFonts w:hint="default"/>
+      </w:rPr>
+    </w:lvl>
+    <w:lvl w:ilvl="2">
+      <w:start w:val="1"/>
+      <w:numFmt w:val="decimal"/>
+      <w:lvlText w:val="%1.%2.%3."/>
+      <w:lvlJc w:val="left"/>
+      <w:pPr>
+        <w:ind w:left="720" w:hanging="720"/>
+      </w:pPr>
+      <w:rPr>
+        <w:rFonts w:hint="default"/>
+      </w:rPr>
+    </w:lvl>
+    <w:lvl w:ilvl="3">
+      <w:start w:val="1"/>
+      <w:numFmt w:val="decimal"/>
+      <w:lvlText w:val="%1.%2.%3.%4."/>
+      <w:lvlJc w:val="left"/>
+      <w:pPr>
+        <w:ind w:left="720" w:hanging="720"/>
+      </w:pPr>
+      <w:rPr>
+        <w:rFonts w:hint="default"/>
+      </w:rPr>
+    </w:lvl>
+    <w:lvl w:ilvl="4">
+      <w:start w:val="1"/>
+      <w:numFmt w:val="decimal"/>
+      <w:lvlText w:val="%1.%2.%3.%4.%5."/>
+      <w:lvlJc w:val="left"/>
+      <w:pPr>
+        <w:ind w:left="1080" w:hanging="1080"/>
+      </w:pPr>
+      <w:rPr>
+        <w:rFonts w:hint="default"/>
+      </w:rPr>
+    </w:lvl>
+    <w:lvl w:ilvl="5">
+      <w:start w:val="1"/>
+      <w:numFmt w:val="decimal"/>
+      <w:lvlText w:val="%1.%2.%3.%4.%5.%6."/>
+      <w:lvlJc w:val="left"/>
+      <w:pPr>
+        <w:ind w:left="1080" w:hanging="1080"/>
+      </w:pPr>
+      <w:rPr>
+        <w:rFonts w:hint="default"/>
+      </w:rPr>
+    </w:lvl>
+    <w:lvl w:ilvl="6">
+      <w:start w:val="1"/>
+      <w:numFmt w:val="decimal"/>
+      <w:lvlText w:val="%1.%2.%3.%4.%5.%6.%7."/>
+      <w:lvlJc w:val="left"/>
+      <w:pPr>
+        <w:ind w:left="1440" w:hanging="1440"/>
+      </w:pPr>
+      <w:rPr>
+        <w:rFonts w:hint="default"/>
+      </w:rPr>
+    </w:lvl>
+    <w:lvl w:ilvl="7">
+      <w:start w:val="1"/>
+      <w:numFmt w:val="decimal"/>
+      <w:lvlText w:val="%1.%2.%3.%4.%5.%6.%7.%8."/>
+      <w:lvlJc w:val="left"/>
+      <w:pPr>
+        <w:ind w:left="1440" w:hanging="1440"/>
+      </w:pPr>
+      <w:rPr>
+        <w:rFonts w:hint="default"/>
+      </w:rPr>
+    </w:lvl>
+    <w:lvl w:ilvl="8">
+      <w:start w:val="1"/>
+      <w:numFmt w:val="decimal"/>
+      <w:lvlText w:val="%1.%2.%3.%4.%5.%6.%7.%8.%9."/>
+      <w:lvlJc w:val="left"/>
+      <w:pPr>
+        <w:ind w:left="1800" w:hanging="1800"/>
+      </w:pPr>
+      <w:rPr>
+        <w:rFonts w:hint="default"/>
+      </w:rPr>
+    </w:lvl>
+  </w:abstractNum>
+  <w:abstractNum w:abstractNumId="12" w15:restartNumberingAfterBreak="0">
     <w:nsid w:val="263B693E"/>
     <w:multiLevelType w:val="hybridMultilevel"/>
     <w:tmpl w:val="8EE08AB0"/>
@@ -9094,7 +9365,7 @@
       </w:rPr>
     </w:lvl>
   </w:abstractNum>
-  <w:abstractNum w:abstractNumId="11" w15:restartNumberingAfterBreak="0">
+  <w:abstractNum w:abstractNumId="13" w15:restartNumberingAfterBreak="0">
     <w:nsid w:val="27831382"/>
     <w:multiLevelType w:val="hybridMultilevel"/>
     <w:tmpl w:val="43A45D62"/>
@@ -9207,7 +9478,7 @@
       </w:rPr>
     </w:lvl>
   </w:abstractNum>
-  <w:abstractNum w:abstractNumId="12" w15:restartNumberingAfterBreak="0">
+  <w:abstractNum w:abstractNumId="14" w15:restartNumberingAfterBreak="0">
     <w:nsid w:val="29D75483"/>
     <w:multiLevelType w:val="hybridMultilevel"/>
     <w:tmpl w:val="FC4EECD2"/>
@@ -9324,7 +9595,7 @@
       </w:pPr>
     </w:lvl>
   </w:abstractNum>
-  <w:abstractNum w:abstractNumId="13" w15:restartNumberingAfterBreak="0">
+  <w:abstractNum w:abstractNumId="15" w15:restartNumberingAfterBreak="0">
     <w:nsid w:val="2DBC53E3"/>
     <w:multiLevelType w:val="multilevel"/>
     <w:tmpl w:val="49EE9B5A"/>
@@ -9445,7 +9716,7 @@
       </w:rPr>
     </w:lvl>
   </w:abstractNum>
-  <w:abstractNum w:abstractNumId="14" w15:restartNumberingAfterBreak="0">
+  <w:abstractNum w:abstractNumId="16" w15:restartNumberingAfterBreak="0">
     <w:nsid w:val="2DC22E10"/>
     <w:multiLevelType w:val="hybridMultilevel"/>
     <w:tmpl w:val="AA46D1C0"/>
@@ -9558,7 +9829,7 @@
       </w:rPr>
     </w:lvl>
   </w:abstractNum>
-  <w:abstractNum w:abstractNumId="15" w15:restartNumberingAfterBreak="0">
+  <w:abstractNum w:abstractNumId="17" w15:restartNumberingAfterBreak="0">
     <w:nsid w:val="2ECE5C44"/>
     <w:multiLevelType w:val="hybridMultilevel"/>
     <w:tmpl w:val="F1807A36"/>
@@ -9671,7 +9942,7 @@
       </w:pPr>
     </w:lvl>
   </w:abstractNum>
-  <w:abstractNum w:abstractNumId="16" w15:restartNumberingAfterBreak="0">
+  <w:abstractNum w:abstractNumId="18" w15:restartNumberingAfterBreak="0">
     <w:nsid w:val="2ED37EF4"/>
     <w:multiLevelType w:val="hybridMultilevel"/>
     <w:tmpl w:val="7666AB66"/>
@@ -9784,7 +10055,7 @@
       </w:rPr>
     </w:lvl>
   </w:abstractNum>
-  <w:abstractNum w:abstractNumId="17" w15:restartNumberingAfterBreak="0">
+  <w:abstractNum w:abstractNumId="19" w15:restartNumberingAfterBreak="0">
     <w:nsid w:val="32343F6B"/>
     <w:multiLevelType w:val="hybridMultilevel"/>
     <w:tmpl w:val="8B9E9300"/>
@@ -9897,7 +10168,7 @@
       </w:rPr>
     </w:lvl>
   </w:abstractNum>
-  <w:abstractNum w:abstractNumId="18" w15:restartNumberingAfterBreak="0">
+  <w:abstractNum w:abstractNumId="20" w15:restartNumberingAfterBreak="0">
     <w:nsid w:val="3526291C"/>
     <w:multiLevelType w:val="hybridMultilevel"/>
     <w:tmpl w:val="B4A2271E"/>
@@ -10010,7 +10281,7 @@
       </w:pPr>
     </w:lvl>
   </w:abstractNum>
-  <w:abstractNum w:abstractNumId="19" w15:restartNumberingAfterBreak="0">
+  <w:abstractNum w:abstractNumId="21" w15:restartNumberingAfterBreak="0">
     <w:nsid w:val="3A1B67FC"/>
     <w:multiLevelType w:val="hybridMultilevel"/>
     <w:tmpl w:val="00B8D1E2"/>
@@ -10127,7 +10398,7 @@
       </w:pPr>
     </w:lvl>
   </w:abstractNum>
-  <w:abstractNum w:abstractNumId="20" w15:restartNumberingAfterBreak="0">
+  <w:abstractNum w:abstractNumId="22" w15:restartNumberingAfterBreak="0">
     <w:nsid w:val="3B310EE6"/>
     <w:multiLevelType w:val="hybridMultilevel"/>
     <w:tmpl w:val="7BCA9234"/>
@@ -10240,7 +10511,7 @@
       </w:rPr>
     </w:lvl>
   </w:abstractNum>
-  <w:abstractNum w:abstractNumId="21" w15:restartNumberingAfterBreak="0">
+  <w:abstractNum w:abstractNumId="23" w15:restartNumberingAfterBreak="0">
     <w:nsid w:val="3EE1728B"/>
     <w:multiLevelType w:val="hybridMultilevel"/>
     <w:tmpl w:val="96EC7474"/>
@@ -10353,7 +10624,7 @@
       </w:rPr>
     </w:lvl>
   </w:abstractNum>
-  <w:abstractNum w:abstractNumId="22" w15:restartNumberingAfterBreak="0">
+  <w:abstractNum w:abstractNumId="24" w15:restartNumberingAfterBreak="0">
     <w:nsid w:val="431838D4"/>
     <w:multiLevelType w:val="hybridMultilevel"/>
     <w:tmpl w:val="81147F9A"/>
@@ -10466,7 +10737,7 @@
       </w:rPr>
     </w:lvl>
   </w:abstractNum>
-  <w:abstractNum w:abstractNumId="23" w15:restartNumberingAfterBreak="0">
+  <w:abstractNum w:abstractNumId="25" w15:restartNumberingAfterBreak="0">
     <w:nsid w:val="49952383"/>
     <w:multiLevelType w:val="hybridMultilevel"/>
     <w:tmpl w:val="379015B4"/>
@@ -10579,7 +10850,7 @@
       </w:rPr>
     </w:lvl>
   </w:abstractNum>
-  <w:abstractNum w:abstractNumId="24" w15:restartNumberingAfterBreak="0">
+  <w:abstractNum w:abstractNumId="26" w15:restartNumberingAfterBreak="0">
     <w:nsid w:val="4A52733B"/>
     <w:multiLevelType w:val="hybridMultilevel"/>
     <w:tmpl w:val="7686526C"/>
@@ -10668,7 +10939,7 @@
       </w:pPr>
     </w:lvl>
   </w:abstractNum>
-  <w:abstractNum w:abstractNumId="25" w15:restartNumberingAfterBreak="0">
+  <w:abstractNum w:abstractNumId="27" w15:restartNumberingAfterBreak="0">
     <w:nsid w:val="4F45556E"/>
     <w:multiLevelType w:val="multilevel"/>
     <w:tmpl w:val="44E09F74"/>
@@ -10781,7 +11052,7 @@
       </w:rPr>
     </w:lvl>
   </w:abstractNum>
-  <w:abstractNum w:abstractNumId="26" w15:restartNumberingAfterBreak="0">
+  <w:abstractNum w:abstractNumId="28" w15:restartNumberingAfterBreak="0">
     <w:nsid w:val="50B32B4D"/>
     <w:multiLevelType w:val="hybridMultilevel"/>
     <w:tmpl w:val="E3D4D7CA"/>
@@ -10894,7 +11165,7 @@
       </w:pPr>
     </w:lvl>
   </w:abstractNum>
-  <w:abstractNum w:abstractNumId="27" w15:restartNumberingAfterBreak="0">
+  <w:abstractNum w:abstractNumId="29" w15:restartNumberingAfterBreak="0">
     <w:nsid w:val="50E1078A"/>
     <w:multiLevelType w:val="hybridMultilevel"/>
     <w:tmpl w:val="BF4697AE"/>
@@ -10980,7 +11251,7 @@
       </w:pPr>
     </w:lvl>
   </w:abstractNum>
-  <w:abstractNum w:abstractNumId="28" w15:restartNumberingAfterBreak="0">
+  <w:abstractNum w:abstractNumId="30" w15:restartNumberingAfterBreak="0">
     <w:nsid w:val="521945DC"/>
     <w:multiLevelType w:val="hybridMultilevel"/>
     <w:tmpl w:val="79B21170"/>
@@ -11069,7 +11340,7 @@
       </w:pPr>
     </w:lvl>
   </w:abstractNum>
-  <w:abstractNum w:abstractNumId="29" w15:restartNumberingAfterBreak="0">
+  <w:abstractNum w:abstractNumId="31" w15:restartNumberingAfterBreak="0">
     <w:nsid w:val="541B630F"/>
     <w:multiLevelType w:val="hybridMultilevel"/>
     <w:tmpl w:val="F7D2CDE4"/>
@@ -11182,7 +11453,7 @@
       </w:pPr>
     </w:lvl>
   </w:abstractNum>
-  <w:abstractNum w:abstractNumId="30" w15:restartNumberingAfterBreak="0">
+  <w:abstractNum w:abstractNumId="32" w15:restartNumberingAfterBreak="0">
     <w:nsid w:val="571F04B0"/>
     <w:multiLevelType w:val="hybridMultilevel"/>
     <w:tmpl w:val="1F80B2D6"/>
@@ -11295,7 +11566,7 @@
       </w:rPr>
     </w:lvl>
   </w:abstractNum>
-  <w:abstractNum w:abstractNumId="31" w15:restartNumberingAfterBreak="0">
+  <w:abstractNum w:abstractNumId="33" w15:restartNumberingAfterBreak="0">
     <w:nsid w:val="59D05AA9"/>
     <w:multiLevelType w:val="hybridMultilevel"/>
     <w:tmpl w:val="D7A470EA"/>
@@ -11384,7 +11655,7 @@
       </w:pPr>
     </w:lvl>
   </w:abstractNum>
-  <w:abstractNum w:abstractNumId="32" w15:restartNumberingAfterBreak="0">
+  <w:abstractNum w:abstractNumId="34" w15:restartNumberingAfterBreak="0">
     <w:nsid w:val="66784F53"/>
     <w:multiLevelType w:val="hybridMultilevel"/>
     <w:tmpl w:val="C09009C0"/>
@@ -11501,7 +11772,7 @@
       </w:pPr>
     </w:lvl>
   </w:abstractNum>
-  <w:abstractNum w:abstractNumId="33" w15:restartNumberingAfterBreak="0">
+  <w:abstractNum w:abstractNumId="35" w15:restartNumberingAfterBreak="0">
     <w:nsid w:val="71552B46"/>
     <w:multiLevelType w:val="hybridMultilevel"/>
     <w:tmpl w:val="CB8EA0EA"/>
@@ -11614,7 +11885,7 @@
       </w:rPr>
     </w:lvl>
   </w:abstractNum>
-  <w:abstractNum w:abstractNumId="34" w15:restartNumberingAfterBreak="0">
+  <w:abstractNum w:abstractNumId="36" w15:restartNumberingAfterBreak="0">
     <w:nsid w:val="743600B3"/>
     <w:multiLevelType w:val="hybridMultilevel"/>
     <w:tmpl w:val="09C8AD6E"/>
@@ -11727,7 +11998,7 @@
       </w:rPr>
     </w:lvl>
   </w:abstractNum>
-  <w:abstractNum w:abstractNumId="35" w15:restartNumberingAfterBreak="0">
+  <w:abstractNum w:abstractNumId="37" w15:restartNumberingAfterBreak="0">
     <w:nsid w:val="7DA3263C"/>
     <w:multiLevelType w:val="hybridMultilevel"/>
     <w:tmpl w:val="23AE17EA"/>
@@ -11844,7 +12115,7 @@
       </w:pPr>
     </w:lvl>
   </w:abstractNum>
-  <w:abstractNum w:abstractNumId="36" w15:restartNumberingAfterBreak="0">
+  <w:abstractNum w:abstractNumId="38" w15:restartNumberingAfterBreak="0">
     <w:nsid w:val="7EE72DB3"/>
     <w:multiLevelType w:val="hybridMultilevel"/>
     <w:tmpl w:val="E334CF18"/>
@@ -11933,116 +12204,122 @@
       </w:pPr>
     </w:lvl>
   </w:abstractNum>
-  <w:num w:numId="1" w16cid:durableId="144664860">
+  <w:num w:numId="1" w16cid:durableId="1366322676">
+    <w:abstractNumId w:val="14"/>
+  </w:num>
+  <w:num w:numId="2" w16cid:durableId="1190877072">
+    <w:abstractNumId w:val="34"/>
+  </w:num>
+  <w:num w:numId="3" w16cid:durableId="1455753709">
+    <w:abstractNumId w:val="21"/>
+  </w:num>
+  <w:num w:numId="4" w16cid:durableId="1401246336">
+    <w:abstractNumId w:val="37"/>
+  </w:num>
+  <w:num w:numId="5" w16cid:durableId="389967222">
+    <w:abstractNumId w:val="6"/>
+  </w:num>
+  <w:num w:numId="6" w16cid:durableId="334040343">
+    <w:abstractNumId w:val="10"/>
+  </w:num>
+  <w:num w:numId="7" w16cid:durableId="758450880">
+    <w:abstractNumId w:val="17"/>
+  </w:num>
+  <w:num w:numId="8" w16cid:durableId="2072077484">
+    <w:abstractNumId w:val="28"/>
+  </w:num>
+  <w:num w:numId="9" w16cid:durableId="1536695731">
+    <w:abstractNumId w:val="1"/>
+  </w:num>
+  <w:num w:numId="10" w16cid:durableId="183060974">
+    <w:abstractNumId w:val="31"/>
+  </w:num>
+  <w:num w:numId="11" w16cid:durableId="2045519064">
+    <w:abstractNumId w:val="20"/>
+  </w:num>
+  <w:num w:numId="12" w16cid:durableId="239608453">
+    <w:abstractNumId w:val="8"/>
+  </w:num>
+  <w:num w:numId="13" w16cid:durableId="1793285093">
+    <w:abstractNumId w:val="24"/>
+  </w:num>
+  <w:num w:numId="14" w16cid:durableId="125003743">
+    <w:abstractNumId w:val="32"/>
+  </w:num>
+  <w:num w:numId="15" w16cid:durableId="435098646">
     <w:abstractNumId w:val="12"/>
   </w:num>
-  <w:num w:numId="2" w16cid:durableId="815923603">
-    <w:abstractNumId w:val="32"/>
+  <w:num w:numId="16" w16cid:durableId="1696732870">
+    <w:abstractNumId w:val="27"/>
   </w:num>
-  <w:num w:numId="3" w16cid:durableId="548033620">
+  <w:num w:numId="17" w16cid:durableId="1491367512">
+    <w:abstractNumId w:val="23"/>
+  </w:num>
+  <w:num w:numId="18" w16cid:durableId="306861451">
+    <w:abstractNumId w:val="18"/>
+  </w:num>
+  <w:num w:numId="19" w16cid:durableId="779884226">
+    <w:abstractNumId w:val="2"/>
+  </w:num>
+  <w:num w:numId="20" w16cid:durableId="1533498106">
+    <w:abstractNumId w:val="5"/>
+  </w:num>
+  <w:num w:numId="21" w16cid:durableId="1860653948">
+    <w:abstractNumId w:val="22"/>
+  </w:num>
+  <w:num w:numId="22" w16cid:durableId="916402233">
+    <w:abstractNumId w:val="16"/>
+  </w:num>
+  <w:num w:numId="23" w16cid:durableId="637224037">
     <w:abstractNumId w:val="19"/>
   </w:num>
-  <w:num w:numId="4" w16cid:durableId="1643578913">
+  <w:num w:numId="24" w16cid:durableId="1737819632">
+    <w:abstractNumId w:val="4"/>
+  </w:num>
+  <w:num w:numId="25" w16cid:durableId="418060474">
     <w:abstractNumId w:val="35"/>
   </w:num>
-  <w:num w:numId="5" w16cid:durableId="1300767029">
-    <w:abstractNumId w:val="5"/>
+  <w:num w:numId="26" w16cid:durableId="1071123877">
+    <w:abstractNumId w:val="36"/>
   </w:num>
-  <w:num w:numId="6" w16cid:durableId="659772051">
+  <w:num w:numId="27" w16cid:durableId="1675571173">
     <w:abstractNumId w:val="9"/>
   </w:num>
-  <w:num w:numId="7" w16cid:durableId="194853694">
+  <w:num w:numId="28" w16cid:durableId="1504130371">
+    <w:abstractNumId w:val="13"/>
+  </w:num>
+  <w:num w:numId="29" w16cid:durableId="1930582487">
+    <w:abstractNumId w:val="25"/>
+  </w:num>
+  <w:num w:numId="30" w16cid:durableId="1102459817">
+    <w:abstractNumId w:val="38"/>
+  </w:num>
+  <w:num w:numId="31" w16cid:durableId="823007798">
+    <w:abstractNumId w:val="7"/>
+  </w:num>
+  <w:num w:numId="32" w16cid:durableId="1595476542">
     <w:abstractNumId w:val="15"/>
   </w:num>
-  <w:num w:numId="8" w16cid:durableId="1850946465">
+  <w:num w:numId="33" w16cid:durableId="712581420">
+    <w:abstractNumId w:val="30"/>
+  </w:num>
+  <w:num w:numId="34" w16cid:durableId="1544170593">
+    <w:abstractNumId w:val="29"/>
+  </w:num>
+  <w:num w:numId="35" w16cid:durableId="708917496">
     <w:abstractNumId w:val="26"/>
   </w:num>
-  <w:num w:numId="9" w16cid:durableId="1652366746">
-    <w:abstractNumId w:val="0"/>
+  <w:num w:numId="36" w16cid:durableId="1293246881">
+    <w:abstractNumId w:val="33"/>
   </w:num>
-  <w:num w:numId="10" w16cid:durableId="1368144876">
-    <w:abstractNumId w:val="29"/>
-  </w:num>
-  <w:num w:numId="11" w16cid:durableId="277488352">
-    <w:abstractNumId w:val="18"/>
-  </w:num>
-  <w:num w:numId="12" w16cid:durableId="344407285">
-    <w:abstractNumId w:val="7"/>
-  </w:num>
-  <w:num w:numId="13" w16cid:durableId="1438064928">
-    <w:abstractNumId w:val="22"/>
-  </w:num>
-  <w:num w:numId="14" w16cid:durableId="1903519273">
-    <w:abstractNumId w:val="30"/>
-  </w:num>
-  <w:num w:numId="15" w16cid:durableId="215356734">
-    <w:abstractNumId w:val="10"/>
-  </w:num>
-  <w:num w:numId="16" w16cid:durableId="771902577">
-    <w:abstractNumId w:val="25"/>
-  </w:num>
-  <w:num w:numId="17" w16cid:durableId="1180199622">
-    <w:abstractNumId w:val="21"/>
-  </w:num>
-  <w:num w:numId="18" w16cid:durableId="1873689236">
-    <w:abstractNumId w:val="16"/>
-  </w:num>
-  <w:num w:numId="19" w16cid:durableId="244152542">
-    <w:abstractNumId w:val="1"/>
-  </w:num>
-  <w:num w:numId="20" w16cid:durableId="854685016">
-    <w:abstractNumId w:val="4"/>
-  </w:num>
-  <w:num w:numId="21" w16cid:durableId="302279208">
-    <w:abstractNumId w:val="20"/>
-  </w:num>
-  <w:num w:numId="22" w16cid:durableId="1212037118">
-    <w:abstractNumId w:val="14"/>
-  </w:num>
-  <w:num w:numId="23" w16cid:durableId="980773440">
-    <w:abstractNumId w:val="17"/>
-  </w:num>
-  <w:num w:numId="24" w16cid:durableId="1737899779">
+  <w:num w:numId="37" w16cid:durableId="1662003717">
     <w:abstractNumId w:val="3"/>
   </w:num>
-  <w:num w:numId="25" w16cid:durableId="287902676">
-    <w:abstractNumId w:val="33"/>
-  </w:num>
-  <w:num w:numId="26" w16cid:durableId="1990551071">
-    <w:abstractNumId w:val="34"/>
-  </w:num>
-  <w:num w:numId="27" w16cid:durableId="22168175">
-    <w:abstractNumId w:val="8"/>
-  </w:num>
-  <w:num w:numId="28" w16cid:durableId="1758672858">
+  <w:num w:numId="38" w16cid:durableId="965694446">
     <w:abstractNumId w:val="11"/>
   </w:num>
-  <w:num w:numId="29" w16cid:durableId="1961259454">
-    <w:abstractNumId w:val="23"/>
-  </w:num>
-  <w:num w:numId="30" w16cid:durableId="1675304381">
-    <w:abstractNumId w:val="36"/>
-  </w:num>
-  <w:num w:numId="31" w16cid:durableId="250820495">
-    <w:abstractNumId w:val="6"/>
-  </w:num>
-  <w:num w:numId="32" w16cid:durableId="657075855">
-    <w:abstractNumId w:val="13"/>
-  </w:num>
-  <w:num w:numId="33" w16cid:durableId="1708211993">
-    <w:abstractNumId w:val="28"/>
-  </w:num>
-  <w:num w:numId="34" w16cid:durableId="1528987086">
-    <w:abstractNumId w:val="27"/>
-  </w:num>
-  <w:num w:numId="35" w16cid:durableId="747922663">
-    <w:abstractNumId w:val="24"/>
-  </w:num>
-  <w:num w:numId="36" w16cid:durableId="1274629900">
-    <w:abstractNumId w:val="31"/>
-  </w:num>
-  <w:num w:numId="37" w16cid:durableId="1015034316">
-    <w:abstractNumId w:val="2"/>
+  <w:num w:numId="39" w16cid:durableId="181172101">
+    <w:abstractNumId w:val="0"/>
   </w:num>
 </w:numbering>
 </file>
@@ -12474,7 +12751,6 @@
       <w:rFonts w:ascii="Arial" w:eastAsia="Arial" w:hAnsi="Arial" w:cs="Times New Roman"/>
       <w:sz w:val="40"/>
       <w:szCs w:val="40"/>
-      <w:lang w:val="x-none" w:eastAsia="x-none"/>
     </w:rPr>
   </w:style>
   <w:style w:type="paragraph" w:styleId="2">
@@ -12496,7 +12772,6 @@
       <w:rFonts w:ascii="Arial" w:eastAsia="Arial" w:hAnsi="Arial" w:cs="Times New Roman"/>
       <w:sz w:val="34"/>
       <w:szCs w:val="20"/>
-      <w:lang w:val="x-none" w:eastAsia="x-none"/>
     </w:rPr>
   </w:style>
   <w:style w:type="paragraph" w:styleId="3">
@@ -12518,7 +12793,6 @@
       <w:rFonts w:ascii="Arial" w:eastAsia="Arial" w:hAnsi="Arial" w:cs="Times New Roman"/>
       <w:sz w:val="30"/>
       <w:szCs w:val="30"/>
-      <w:lang w:val="x-none" w:eastAsia="x-none"/>
     </w:rPr>
   </w:style>
   <w:style w:type="paragraph" w:styleId="4">
@@ -12542,7 +12816,6 @@
       <w:bCs/>
       <w:sz w:val="26"/>
       <w:szCs w:val="26"/>
-      <w:lang w:val="x-none" w:eastAsia="x-none"/>
     </w:rPr>
   </w:style>
   <w:style w:type="paragraph" w:styleId="5">
@@ -12566,7 +12839,6 @@
       <w:bCs/>
       <w:sz w:val="24"/>
       <w:szCs w:val="24"/>
-      <w:lang w:val="x-none" w:eastAsia="x-none"/>
     </w:rPr>
   </w:style>
   <w:style w:type="paragraph" w:styleId="6">
@@ -12588,7 +12860,6 @@
       <w:rFonts w:ascii="Arial" w:eastAsia="Arial" w:hAnsi="Arial" w:cs="Times New Roman"/>
       <w:b/>
       <w:bCs/>
-      <w:lang w:val="x-none" w:eastAsia="x-none"/>
     </w:rPr>
   </w:style>
   <w:style w:type="paragraph" w:styleId="7">
@@ -12612,7 +12883,6 @@
       <w:bCs/>
       <w:i/>
       <w:iCs/>
-      <w:lang w:val="x-none" w:eastAsia="x-none"/>
     </w:rPr>
   </w:style>
   <w:style w:type="paragraph" w:styleId="8">
@@ -12634,7 +12904,6 @@
       <w:rFonts w:ascii="Arial" w:eastAsia="Arial" w:hAnsi="Arial" w:cs="Times New Roman"/>
       <w:i/>
       <w:iCs/>
-      <w:lang w:val="x-none" w:eastAsia="x-none"/>
     </w:rPr>
   </w:style>
   <w:style w:type="paragraph" w:styleId="9">
@@ -12658,7 +12927,6 @@
       <w:iCs/>
       <w:sz w:val="21"/>
       <w:szCs w:val="21"/>
-      <w:lang w:val="x-none" w:eastAsia="x-none"/>
     </w:rPr>
   </w:style>
   <w:style w:type="character" w:default="1" w:styleId="a0">
@@ -12836,7 +13104,6 @@
       <w:rFonts w:cs="Times New Roman"/>
       <w:sz w:val="48"/>
       <w:szCs w:val="48"/>
-      <w:lang w:val="x-none" w:eastAsia="x-none"/>
     </w:rPr>
   </w:style>
   <w:style w:type="character" w:customStyle="1" w:styleId="a5">
@@ -12864,7 +13131,6 @@
       <w:rFonts w:cs="Times New Roman"/>
       <w:sz w:val="24"/>
       <w:szCs w:val="24"/>
-      <w:lang w:val="x-none" w:eastAsia="x-none"/>
     </w:rPr>
   </w:style>
   <w:style w:type="character" w:customStyle="1" w:styleId="a7">
@@ -12893,7 +13159,6 @@
       <w:i/>
       <w:sz w:val="20"/>
       <w:szCs w:val="20"/>
-      <w:lang w:val="x-none" w:eastAsia="x-none"/>
     </w:rPr>
   </w:style>
   <w:style w:type="character" w:customStyle="1" w:styleId="22">
@@ -12928,7 +13193,6 @@
       <w:i/>
       <w:sz w:val="20"/>
       <w:szCs w:val="20"/>
-      <w:lang w:val="x-none" w:eastAsia="x-none"/>
     </w:rPr>
   </w:style>
   <w:style w:type="character" w:customStyle="1" w:styleId="a9">
@@ -23627,7 +23891,6 @@
       <w:rFonts w:cs="Times New Roman"/>
       <w:sz w:val="18"/>
       <w:szCs w:val="20"/>
-      <w:lang w:val="x-none" w:eastAsia="x-none"/>
     </w:rPr>
   </w:style>
   <w:style w:type="character" w:customStyle="1" w:styleId="af1">
@@ -23867,7 +24130,6 @@
       <w:rFonts w:ascii="Segoe UI" w:hAnsi="Segoe UI" w:cs="Times New Roman"/>
       <w:sz w:val="18"/>
       <w:szCs w:val="18"/>
-      <w:lang w:val="x-none" w:eastAsia="x-none"/>
     </w:rPr>
   </w:style>
   <w:style w:type="character" w:customStyle="1" w:styleId="af9">
@@ -23908,7 +24170,6 @@
       <w:rFonts w:cs="Times New Roman"/>
       <w:sz w:val="20"/>
       <w:szCs w:val="20"/>
-      <w:lang w:val="x-none" w:eastAsia="x-none"/>
     </w:rPr>
   </w:style>
   <w:style w:type="character" w:customStyle="1" w:styleId="afc">
@@ -24007,7 +24268,7 @@
     </a:clrScheme>
     <a:fontScheme name="Стандартная">
       <a:majorFont>
-        <a:latin typeface="Aptos Display" panose="02110004020202020204"/>
+        <a:latin typeface="Aptos Display"/>
         <a:ea typeface=""/>
         <a:cs typeface=""/>
         <a:font script="Jpan" typeface="游ゴシック Light"/>
@@ -24059,7 +24320,7 @@
         <a:font script="Tfng" typeface="Ebrima"/>
       </a:majorFont>
       <a:minorFont>
-        <a:latin typeface="Aptos" panose="02110004020202020204"/>
+        <a:latin typeface="Aptos"/>
         <a:ea typeface=""/>
         <a:cs typeface=""/>
         <a:font script="Jpan" typeface="游明朝"/>

</xml_diff>